<commit_message>
- PAD lakcím update.
</commit_message>
<xml_diff>
--- a/Dokumentációk/PAD.docx
+++ b/Dokumentációk/PAD.docx
@@ -19,8 +19,6 @@
       <w:r>
         <w:br w:type="page"/>
       </w:r>
-      <w:bookmarkStart w:id="0" w:name="_GoBack"/>
-      <w:bookmarkEnd w:id="0"/>
     </w:p>
     <w:p>
       <w:pPr>
@@ -1172,14 +1170,14 @@
       <w:pPr>
         <w:pStyle w:val="Cmsor1"/>
       </w:pPr>
-      <w:bookmarkStart w:id="1" w:name="_Toc3413657"/>
-      <w:bookmarkStart w:id="2" w:name="_Toc3413756"/>
+      <w:bookmarkStart w:id="0" w:name="_Toc3413657"/>
+      <w:bookmarkStart w:id="1" w:name="_Toc3413756"/>
       <w:r>
         <w:lastRenderedPageBreak/>
         <w:t>A projekt célja:</w:t>
       </w:r>
+      <w:bookmarkEnd w:id="0"/>
       <w:bookmarkEnd w:id="1"/>
-      <w:bookmarkEnd w:id="2"/>
     </w:p>
     <w:p>
       <w:pPr>
@@ -1202,16 +1200,16 @@
       <w:pPr>
         <w:pStyle w:val="Cmsor1"/>
       </w:pPr>
-      <w:bookmarkStart w:id="3" w:name="_Toc3413658"/>
-      <w:bookmarkStart w:id="4" w:name="_Toc3413757"/>
+      <w:bookmarkStart w:id="2" w:name="_Toc3413658"/>
+      <w:bookmarkStart w:id="3" w:name="_Toc3413757"/>
       <w:r>
         <w:t>Kritériumok</w:t>
       </w:r>
       <w:r>
         <w:t>:</w:t>
       </w:r>
+      <w:bookmarkEnd w:id="2"/>
       <w:bookmarkEnd w:id="3"/>
-      <w:bookmarkEnd w:id="4"/>
     </w:p>
     <w:p>
       <w:pPr>
@@ -1308,13 +1306,13 @@
       <w:pPr>
         <w:pStyle w:val="Cmsor1"/>
       </w:pPr>
-      <w:bookmarkStart w:id="5" w:name="_Toc3413659"/>
-      <w:bookmarkStart w:id="6" w:name="_Toc3413758"/>
+      <w:bookmarkStart w:id="4" w:name="_Toc3413659"/>
+      <w:bookmarkStart w:id="5" w:name="_Toc3413758"/>
       <w:r>
         <w:t>Project tagok:</w:t>
       </w:r>
+      <w:bookmarkEnd w:id="4"/>
       <w:bookmarkEnd w:id="5"/>
-      <w:bookmarkEnd w:id="6"/>
     </w:p>
     <w:tbl>
       <w:tblPr>
@@ -1607,7 +1605,12 @@
               <w:jc w:val="center"/>
             </w:pPr>
             <w:r>
-              <w:t>2400 Dunaújváros Dózsa György u. 37</w:t>
+              <w:t>2400 Dunaújváros Dózsa Gy</w:t>
+            </w:r>
+            <w:bookmarkStart w:id="6" w:name="_GoBack"/>
+            <w:bookmarkEnd w:id="6"/>
+            <w:r>
+              <w:t>örgy u. 37</w:t>
             </w:r>
           </w:p>
         </w:tc>
@@ -1680,6 +1683,31 @@
             <w:pPr>
               <w:jc w:val="center"/>
             </w:pPr>
+            <w:r>
+              <w:t>2451</w:t>
+            </w:r>
+          </w:p>
+          <w:p>
+            <w:pPr>
+              <w:jc w:val="center"/>
+            </w:pPr>
+            <w:r>
+              <w:t>Ercsi</w:t>
+            </w:r>
+          </w:p>
+          <w:p>
+            <w:pPr>
+              <w:jc w:val="center"/>
+            </w:pPr>
+            <w:r>
+              <w:t xml:space="preserve">Semmelweis </w:t>
+            </w:r>
+            <w:r>
+              <w:t>u</w:t>
+            </w:r>
+            <w:r>
+              <w:t>. 33</w:t>
+            </w:r>
           </w:p>
         </w:tc>
         <w:tc>
@@ -5637,6 +5665,7 @@
         <w:docPartUnique/>
       </w:docPartObj>
     </w:sdtPr>
+    <w:sdtEndPr/>
     <w:sdtContent>
       <w:p>
         <w:pPr>
@@ -8008,7 +8037,7 @@
 </file>
 
 <file path=customXml/itemProps1.xml><?xml version="1.0" encoding="utf-8"?>
-<ds:datastoreItem xmlns:ds="http://schemas.openxmlformats.org/officeDocument/2006/customXml" ds:itemID="{ECFC3102-C212-46A2-9EEA-07A583437EFD}">
+<ds:datastoreItem xmlns:ds="http://schemas.openxmlformats.org/officeDocument/2006/customXml" ds:itemID="{EDCECA76-9E97-47B7-B7CE-28878D25A68F}">
   <ds:schemaRefs>
     <ds:schemaRef ds:uri="http://schemas.openxmlformats.org/officeDocument/2006/bibliography"/>
   </ds:schemaRefs>

</xml_diff>